<commit_message>
EditGame page fixed and added new code for Navbar
</commit_message>
<xml_diff>
--- a/External Documentation.docx
+++ b/External Documentation.docx
@@ -1666,21 +1666,622 @@
         <w:rPr>
           <w:b/>
           <w:sz w:val="40"/>
-        </w:rPr>
-      </w:pPr>
-      <w:r>
-        <w:rPr>
-          <w:b/>
-          <w:sz w:val="40"/>
           <w:u w:val="single"/>
         </w:rPr>
+      </w:pPr>
+    </w:p>
+    <w:p>
+      <w:pPr>
+        <w:pStyle w:val="ListParagraph"/>
+        <w:tabs>
+          <w:tab w:val="left" w:pos="3331"/>
+        </w:tabs>
+        <w:jc w:val="center"/>
+        <w:rPr>
+          <w:b/>
+          <w:sz w:val="40"/>
+          <w:u w:val="single"/>
+        </w:rPr>
+      </w:pPr>
+    </w:p>
+    <w:p>
+      <w:pPr>
+        <w:pStyle w:val="ListParagraph"/>
+        <w:tabs>
+          <w:tab w:val="left" w:pos="3331"/>
+        </w:tabs>
+        <w:jc w:val="center"/>
+        <w:rPr>
+          <w:b/>
+          <w:sz w:val="40"/>
+          <w:u w:val="single"/>
+        </w:rPr>
+      </w:pPr>
+    </w:p>
+    <w:p>
+      <w:pPr>
+        <w:pStyle w:val="ListParagraph"/>
+        <w:tabs>
+          <w:tab w:val="left" w:pos="3331"/>
+        </w:tabs>
+        <w:jc w:val="center"/>
+        <w:rPr>
+          <w:b/>
+          <w:sz w:val="40"/>
+          <w:u w:val="single"/>
+        </w:rPr>
+      </w:pPr>
+    </w:p>
+    <w:p>
+      <w:pPr>
+        <w:pStyle w:val="ListParagraph"/>
+        <w:tabs>
+          <w:tab w:val="left" w:pos="3331"/>
+        </w:tabs>
+        <w:jc w:val="center"/>
+        <w:rPr>
+          <w:b/>
+          <w:sz w:val="40"/>
+          <w:u w:val="single"/>
+        </w:rPr>
+      </w:pPr>
+    </w:p>
+    <w:p>
+      <w:pPr>
+        <w:pStyle w:val="ListParagraph"/>
+        <w:tabs>
+          <w:tab w:val="left" w:pos="3331"/>
+        </w:tabs>
+        <w:jc w:val="center"/>
+        <w:rPr>
+          <w:b/>
+          <w:sz w:val="40"/>
+          <w:u w:val="single"/>
+        </w:rPr>
+      </w:pPr>
+    </w:p>
+    <w:p>
+      <w:pPr>
+        <w:pStyle w:val="ListParagraph"/>
+        <w:tabs>
+          <w:tab w:val="left" w:pos="3331"/>
+        </w:tabs>
+        <w:jc w:val="center"/>
+        <w:rPr>
+          <w:b/>
+          <w:sz w:val="40"/>
+          <w:u w:val="single"/>
+        </w:rPr>
+      </w:pPr>
+    </w:p>
+    <w:p>
+      <w:pPr>
+        <w:pStyle w:val="ListParagraph"/>
+        <w:tabs>
+          <w:tab w:val="left" w:pos="3331"/>
+        </w:tabs>
+        <w:jc w:val="center"/>
+        <w:rPr>
+          <w:b/>
+          <w:sz w:val="40"/>
+          <w:u w:val="single"/>
+        </w:rPr>
+      </w:pPr>
+    </w:p>
+    <w:p>
+      <w:pPr>
+        <w:pStyle w:val="ListParagraph"/>
+        <w:tabs>
+          <w:tab w:val="left" w:pos="3331"/>
+        </w:tabs>
+        <w:jc w:val="center"/>
+        <w:rPr>
+          <w:b/>
+          <w:sz w:val="40"/>
+          <w:u w:val="single"/>
+        </w:rPr>
+      </w:pPr>
+    </w:p>
+    <w:p>
+      <w:pPr>
+        <w:pStyle w:val="ListParagraph"/>
+        <w:tabs>
+          <w:tab w:val="left" w:pos="3331"/>
+        </w:tabs>
+        <w:jc w:val="center"/>
+        <w:rPr>
+          <w:b/>
+          <w:sz w:val="40"/>
+          <w:u w:val="single"/>
+        </w:rPr>
+      </w:pPr>
+    </w:p>
+    <w:p>
+      <w:pPr>
+        <w:pStyle w:val="ListParagraph"/>
+        <w:tabs>
+          <w:tab w:val="left" w:pos="3331"/>
+        </w:tabs>
+        <w:jc w:val="center"/>
+        <w:rPr>
+          <w:b/>
+          <w:sz w:val="40"/>
+          <w:u w:val="single"/>
+        </w:rPr>
+      </w:pPr>
+    </w:p>
+    <w:p>
+      <w:pPr>
+        <w:pStyle w:val="ListParagraph"/>
+        <w:tabs>
+          <w:tab w:val="left" w:pos="3331"/>
+        </w:tabs>
+        <w:jc w:val="center"/>
+        <w:rPr>
+          <w:b/>
+          <w:sz w:val="40"/>
+          <w:u w:val="single"/>
+        </w:rPr>
+      </w:pPr>
+    </w:p>
+    <w:p>
+      <w:pPr>
+        <w:pStyle w:val="ListParagraph"/>
+        <w:tabs>
+          <w:tab w:val="left" w:pos="3331"/>
+        </w:tabs>
+        <w:jc w:val="center"/>
+        <w:rPr>
+          <w:b/>
+          <w:sz w:val="40"/>
+          <w:u w:val="single"/>
+        </w:rPr>
+      </w:pPr>
+    </w:p>
+    <w:p>
+      <w:pPr>
+        <w:pStyle w:val="ListParagraph"/>
+        <w:tabs>
+          <w:tab w:val="left" w:pos="3331"/>
+        </w:tabs>
+        <w:jc w:val="center"/>
+        <w:rPr>
+          <w:b/>
+          <w:sz w:val="40"/>
+          <w:u w:val="single"/>
+        </w:rPr>
+      </w:pPr>
+    </w:p>
+    <w:p>
+      <w:pPr>
+        <w:pStyle w:val="ListParagraph"/>
+        <w:tabs>
+          <w:tab w:val="left" w:pos="3331"/>
+        </w:tabs>
+        <w:jc w:val="center"/>
+        <w:rPr>
+          <w:b/>
+          <w:sz w:val="40"/>
+          <w:u w:val="single"/>
+        </w:rPr>
+      </w:pPr>
+      <w:r>
+        <w:rPr>
+          <w:b/>
+          <w:sz w:val="40"/>
+          <w:u w:val="single"/>
+        </w:rPr>
+        <w:lastRenderedPageBreak/>
         <w:t>SCREEN SHOTS</w:t>
       </w:r>
+    </w:p>
+    <w:p>
+      <w:pPr>
+        <w:pStyle w:val="ListParagraph"/>
+        <w:tabs>
+          <w:tab w:val="left" w:pos="3331"/>
+        </w:tabs>
+        <w:jc w:val="center"/>
+        <w:rPr>
+          <w:b/>
+          <w:sz w:val="40"/>
+          <w:u w:val="single"/>
+        </w:rPr>
+      </w:pPr>
+    </w:p>
+    <w:p>
+      <w:pPr>
+        <w:pStyle w:val="ListParagraph"/>
+        <w:tabs>
+          <w:tab w:val="left" w:pos="3331"/>
+        </w:tabs>
+        <w:jc w:val="center"/>
+        <w:rPr>
+          <w:b/>
+          <w:sz w:val="40"/>
+          <w:u w:val="single"/>
+        </w:rPr>
+      </w:pPr>
+      <w:r>
+        <w:rPr>
+          <w:b/>
+          <w:sz w:val="40"/>
+          <w:u w:val="single"/>
+        </w:rPr>
+        <w:t xml:space="preserve">(Before we tried to make it work with making team, </w:t>
+      </w:r>
+      <w:proofErr w:type="spellStart"/>
+      <w:r>
+        <w:rPr>
+          <w:b/>
+          <w:sz w:val="40"/>
+          <w:u w:val="single"/>
+        </w:rPr>
+        <w:t>gamescorecard</w:t>
+      </w:r>
+      <w:proofErr w:type="spellEnd"/>
+      <w:r>
+        <w:rPr>
+          <w:b/>
+          <w:sz w:val="40"/>
+          <w:u w:val="single"/>
+        </w:rPr>
+        <w:t xml:space="preserve"> table separate but it didn’t work so we changed to simple </w:t>
+      </w:r>
+      <w:proofErr w:type="gramStart"/>
+      <w:r>
+        <w:rPr>
+          <w:b/>
+          <w:sz w:val="40"/>
+          <w:u w:val="single"/>
+        </w:rPr>
+        <w:t>way )</w:t>
+      </w:r>
+      <w:proofErr w:type="gramEnd"/>
+      <w:r>
+        <w:rPr>
+          <w:noProof/>
+          <w:lang w:eastAsia="en-CA"/>
+        </w:rPr>
+        <w:drawing>
+          <wp:inline distT="0" distB="0" distL="0" distR="0" wp14:anchorId="428E8F63" wp14:editId="721F9085">
+            <wp:extent cx="4667250" cy="2623832"/>
+            <wp:effectExtent l="0" t="0" r="0" b="5080"/>
+            <wp:docPr id="2" name="Picture 2"/>
+            <wp:cNvGraphicFramePr>
+              <a:graphicFrameLocks xmlns:a="http://schemas.openxmlformats.org/drawingml/2006/main" noChangeAspect="1"/>
+            </wp:cNvGraphicFramePr>
+            <a:graphic xmlns:a="http://schemas.openxmlformats.org/drawingml/2006/main">
+              <a:graphicData uri="http://schemas.openxmlformats.org/drawingml/2006/picture">
+                <pic:pic xmlns:pic="http://schemas.openxmlformats.org/drawingml/2006/picture">
+                  <pic:nvPicPr>
+                    <pic:cNvPr id="1" name=""/>
+                    <pic:cNvPicPr/>
+                  </pic:nvPicPr>
+                  <pic:blipFill>
+                    <a:blip r:embed="rId21"/>
+                    <a:stretch>
+                      <a:fillRect/>
+                    </a:stretch>
+                  </pic:blipFill>
+                  <pic:spPr>
+                    <a:xfrm>
+                      <a:off x="0" y="0"/>
+                      <a:ext cx="4673865" cy="2627551"/>
+                    </a:xfrm>
+                    <a:prstGeom prst="rect">
+                      <a:avLst/>
+                    </a:prstGeom>
+                  </pic:spPr>
+                </pic:pic>
+              </a:graphicData>
+            </a:graphic>
+          </wp:inline>
+        </w:drawing>
+      </w:r>
       <w:bookmarkStart w:id="0" w:name="_GoBack"/>
+      <w:r>
+        <w:rPr>
+          <w:noProof/>
+          <w:lang w:eastAsia="en-CA"/>
+        </w:rPr>
+        <w:drawing>
+          <wp:inline distT="0" distB="0" distL="0" distR="0" wp14:anchorId="3971535F" wp14:editId="5EA27F76">
+            <wp:extent cx="4733925" cy="2661316"/>
+            <wp:effectExtent l="0" t="0" r="0" b="5715"/>
+            <wp:docPr id="6" name="Picture 6"/>
+            <wp:cNvGraphicFramePr>
+              <a:graphicFrameLocks xmlns:a="http://schemas.openxmlformats.org/drawingml/2006/main" noChangeAspect="1"/>
+            </wp:cNvGraphicFramePr>
+            <a:graphic xmlns:a="http://schemas.openxmlformats.org/drawingml/2006/main">
+              <a:graphicData uri="http://schemas.openxmlformats.org/drawingml/2006/picture">
+                <pic:pic xmlns:pic="http://schemas.openxmlformats.org/drawingml/2006/picture">
+                  <pic:nvPicPr>
+                    <pic:cNvPr id="1" name=""/>
+                    <pic:cNvPicPr/>
+                  </pic:nvPicPr>
+                  <pic:blipFill>
+                    <a:blip r:embed="rId22"/>
+                    <a:stretch>
+                      <a:fillRect/>
+                    </a:stretch>
+                  </pic:blipFill>
+                  <pic:spPr>
+                    <a:xfrm>
+                      <a:off x="0" y="0"/>
+                      <a:ext cx="4744601" cy="2667318"/>
+                    </a:xfrm>
+                    <a:prstGeom prst="rect">
+                      <a:avLst/>
+                    </a:prstGeom>
+                  </pic:spPr>
+                </pic:pic>
+              </a:graphicData>
+            </a:graphic>
+          </wp:inline>
+        </w:drawing>
+      </w:r>
       <w:bookmarkEnd w:id="0"/>
     </w:p>
+    <w:p>
+      <w:pPr>
+        <w:pStyle w:val="ListParagraph"/>
+        <w:tabs>
+          <w:tab w:val="left" w:pos="3331"/>
+        </w:tabs>
+        <w:ind w:hanging="720"/>
+        <w:jc w:val="center"/>
+        <w:rPr>
+          <w:b/>
+          <w:sz w:val="40"/>
+        </w:rPr>
+      </w:pPr>
+      <w:r>
+        <w:rPr>
+          <w:noProof/>
+          <w:lang w:eastAsia="en-CA"/>
+        </w:rPr>
+        <w:lastRenderedPageBreak/>
+        <w:drawing>
+          <wp:inline distT="0" distB="0" distL="0" distR="0" wp14:anchorId="54F2D892" wp14:editId="3F11D0D7">
+            <wp:extent cx="5943600" cy="3341370"/>
+            <wp:effectExtent l="0" t="0" r="0" b="0"/>
+            <wp:docPr id="1" name="Picture 1"/>
+            <wp:cNvGraphicFramePr>
+              <a:graphicFrameLocks xmlns:a="http://schemas.openxmlformats.org/drawingml/2006/main" noChangeAspect="1"/>
+            </wp:cNvGraphicFramePr>
+            <a:graphic xmlns:a="http://schemas.openxmlformats.org/drawingml/2006/main">
+              <a:graphicData uri="http://schemas.openxmlformats.org/drawingml/2006/picture">
+                <pic:pic xmlns:pic="http://schemas.openxmlformats.org/drawingml/2006/picture">
+                  <pic:nvPicPr>
+                    <pic:cNvPr id="1" name=""/>
+                    <pic:cNvPicPr/>
+                  </pic:nvPicPr>
+                  <pic:blipFill>
+                    <a:blip r:embed="rId23"/>
+                    <a:stretch>
+                      <a:fillRect/>
+                    </a:stretch>
+                  </pic:blipFill>
+                  <pic:spPr>
+                    <a:xfrm>
+                      <a:off x="0" y="0"/>
+                      <a:ext cx="5943600" cy="3341370"/>
+                    </a:xfrm>
+                    <a:prstGeom prst="rect">
+                      <a:avLst/>
+                    </a:prstGeom>
+                  </pic:spPr>
+                </pic:pic>
+              </a:graphicData>
+            </a:graphic>
+          </wp:inline>
+        </w:drawing>
+      </w:r>
+    </w:p>
+    <w:p>
+      <w:pPr>
+        <w:tabs>
+          <w:tab w:val="left" w:pos="1725"/>
+        </w:tabs>
+      </w:pPr>
+      <w:r>
+        <w:tab/>
+      </w:r>
+      <w:r>
+        <w:rPr>
+          <w:noProof/>
+          <w:lang w:eastAsia="en-CA"/>
+        </w:rPr>
+        <w:drawing>
+          <wp:inline distT="0" distB="0" distL="0" distR="0" wp14:anchorId="38187973" wp14:editId="096B8EC9">
+            <wp:extent cx="5943600" cy="3341370"/>
+            <wp:effectExtent l="0" t="0" r="0" b="0"/>
+            <wp:docPr id="3" name="Picture 3"/>
+            <wp:cNvGraphicFramePr>
+              <a:graphicFrameLocks xmlns:a="http://schemas.openxmlformats.org/drawingml/2006/main" noChangeAspect="1"/>
+            </wp:cNvGraphicFramePr>
+            <a:graphic xmlns:a="http://schemas.openxmlformats.org/drawingml/2006/main">
+              <a:graphicData uri="http://schemas.openxmlformats.org/drawingml/2006/picture">
+                <pic:pic xmlns:pic="http://schemas.openxmlformats.org/drawingml/2006/picture">
+                  <pic:nvPicPr>
+                    <pic:cNvPr id="1" name=""/>
+                    <pic:cNvPicPr/>
+                  </pic:nvPicPr>
+                  <pic:blipFill>
+                    <a:blip r:embed="rId24"/>
+                    <a:stretch>
+                      <a:fillRect/>
+                    </a:stretch>
+                  </pic:blipFill>
+                  <pic:spPr>
+                    <a:xfrm>
+                      <a:off x="0" y="0"/>
+                      <a:ext cx="5943600" cy="3341370"/>
+                    </a:xfrm>
+                    <a:prstGeom prst="rect">
+                      <a:avLst/>
+                    </a:prstGeom>
+                  </pic:spPr>
+                </pic:pic>
+              </a:graphicData>
+            </a:graphic>
+          </wp:inline>
+        </w:drawing>
+      </w:r>
+    </w:p>
+    <w:p/>
+    <w:p>
+      <w:pPr>
+        <w:tabs>
+          <w:tab w:val="left" w:pos="2130"/>
+        </w:tabs>
+      </w:pPr>
+      <w:r>
+        <w:lastRenderedPageBreak/>
+        <w:tab/>
+      </w:r>
+      <w:r>
+        <w:rPr>
+          <w:noProof/>
+          <w:lang w:eastAsia="en-CA"/>
+        </w:rPr>
+        <w:drawing>
+          <wp:inline distT="0" distB="0" distL="0" distR="0" wp14:anchorId="57075B05" wp14:editId="6D9631A0">
+            <wp:extent cx="5943600" cy="3341370"/>
+            <wp:effectExtent l="0" t="0" r="0" b="0"/>
+            <wp:docPr id="4" name="Picture 4"/>
+            <wp:cNvGraphicFramePr>
+              <a:graphicFrameLocks xmlns:a="http://schemas.openxmlformats.org/drawingml/2006/main" noChangeAspect="1"/>
+            </wp:cNvGraphicFramePr>
+            <a:graphic xmlns:a="http://schemas.openxmlformats.org/drawingml/2006/main">
+              <a:graphicData uri="http://schemas.openxmlformats.org/drawingml/2006/picture">
+                <pic:pic xmlns:pic="http://schemas.openxmlformats.org/drawingml/2006/picture">
+                  <pic:nvPicPr>
+                    <pic:cNvPr id="1" name=""/>
+                    <pic:cNvPicPr/>
+                  </pic:nvPicPr>
+                  <pic:blipFill>
+                    <a:blip r:embed="rId25"/>
+                    <a:stretch>
+                      <a:fillRect/>
+                    </a:stretch>
+                  </pic:blipFill>
+                  <pic:spPr>
+                    <a:xfrm>
+                      <a:off x="0" y="0"/>
+                      <a:ext cx="5943600" cy="3341370"/>
+                    </a:xfrm>
+                    <a:prstGeom prst="rect">
+                      <a:avLst/>
+                    </a:prstGeom>
+                  </pic:spPr>
+                </pic:pic>
+              </a:graphicData>
+            </a:graphic>
+          </wp:inline>
+        </w:drawing>
+      </w:r>
+    </w:p>
+    <w:p>
+      <w:pPr>
+        <w:tabs>
+          <w:tab w:val="left" w:pos="2130"/>
+        </w:tabs>
+      </w:pPr>
+      <w:r>
+        <w:rPr>
+          <w:noProof/>
+          <w:lang w:eastAsia="en-CA"/>
+        </w:rPr>
+        <w:drawing>
+          <wp:inline distT="0" distB="0" distL="0" distR="0" wp14:anchorId="60C86456" wp14:editId="4D940D6B">
+            <wp:extent cx="5943600" cy="3341370"/>
+            <wp:effectExtent l="0" t="0" r="0" b="0"/>
+            <wp:docPr id="5" name="Picture 5"/>
+            <wp:cNvGraphicFramePr>
+              <a:graphicFrameLocks xmlns:a="http://schemas.openxmlformats.org/drawingml/2006/main" noChangeAspect="1"/>
+            </wp:cNvGraphicFramePr>
+            <a:graphic xmlns:a="http://schemas.openxmlformats.org/drawingml/2006/main">
+              <a:graphicData uri="http://schemas.openxmlformats.org/drawingml/2006/picture">
+                <pic:pic xmlns:pic="http://schemas.openxmlformats.org/drawingml/2006/picture">
+                  <pic:nvPicPr>
+                    <pic:cNvPr id="1" name=""/>
+                    <pic:cNvPicPr/>
+                  </pic:nvPicPr>
+                  <pic:blipFill>
+                    <a:blip r:embed="rId26"/>
+                    <a:stretch>
+                      <a:fillRect/>
+                    </a:stretch>
+                  </pic:blipFill>
+                  <pic:spPr>
+                    <a:xfrm>
+                      <a:off x="0" y="0"/>
+                      <a:ext cx="5943600" cy="3341370"/>
+                    </a:xfrm>
+                    <a:prstGeom prst="rect">
+                      <a:avLst/>
+                    </a:prstGeom>
+                  </pic:spPr>
+                </pic:pic>
+              </a:graphicData>
+            </a:graphic>
+          </wp:inline>
+        </w:drawing>
+      </w:r>
+    </w:p>
+    <w:p>
+      <w:pPr>
+        <w:tabs>
+          <w:tab w:val="left" w:pos="2130"/>
+        </w:tabs>
+      </w:pPr>
+      <w:r>
+        <w:rPr>
+          <w:noProof/>
+          <w:lang w:eastAsia="en-CA"/>
+        </w:rPr>
+        <w:lastRenderedPageBreak/>
+        <w:drawing>
+          <wp:inline distT="0" distB="0" distL="0" distR="0" wp14:anchorId="3F0672DB" wp14:editId="4C83053B">
+            <wp:extent cx="5943600" cy="3341370"/>
+            <wp:effectExtent l="0" t="0" r="0" b="0"/>
+            <wp:docPr id="7" name="Picture 7"/>
+            <wp:cNvGraphicFramePr>
+              <a:graphicFrameLocks xmlns:a="http://schemas.openxmlformats.org/drawingml/2006/main" noChangeAspect="1"/>
+            </wp:cNvGraphicFramePr>
+            <a:graphic xmlns:a="http://schemas.openxmlformats.org/drawingml/2006/main">
+              <a:graphicData uri="http://schemas.openxmlformats.org/drawingml/2006/picture">
+                <pic:pic xmlns:pic="http://schemas.openxmlformats.org/drawingml/2006/picture">
+                  <pic:nvPicPr>
+                    <pic:cNvPr id="1" name=""/>
+                    <pic:cNvPicPr/>
+                  </pic:nvPicPr>
+                  <pic:blipFill>
+                    <a:blip r:embed="rId27"/>
+                    <a:stretch>
+                      <a:fillRect/>
+                    </a:stretch>
+                  </pic:blipFill>
+                  <pic:spPr>
+                    <a:xfrm>
+                      <a:off x="0" y="0"/>
+                      <a:ext cx="5943600" cy="3341370"/>
+                    </a:xfrm>
+                    <a:prstGeom prst="rect">
+                      <a:avLst/>
+                    </a:prstGeom>
+                  </pic:spPr>
+                </pic:pic>
+              </a:graphicData>
+            </a:graphic>
+          </wp:inline>
+        </w:drawing>
+      </w:r>
+    </w:p>
     <w:sectPr>
-      <w:headerReference w:type="default" r:id="rId21"/>
+      <w:headerReference w:type="default" r:id="rId28"/>
       <w:pgSz w:w="12240" w:h="15840"/>
       <w:pgMar w:top="1440" w:right="1440" w:bottom="1440" w:left="1440" w:header="708" w:footer="708" w:gutter="0"/>
       <w:cols w:space="708"/>
@@ -2383,6 +2984,7 @@
   <w:style w:type="character" w:default="1" w:styleId="DefaultParagraphFont">
     <w:name w:val="Default Paragraph Font"/>
     <w:uiPriority w:val="1"/>
+    <w:semiHidden/>
     <w:unhideWhenUsed/>
   </w:style>
   <w:style w:type="table" w:default="1" w:styleId="TableNormal">
@@ -2741,7 +3343,7 @@
 </file>
 
 <file path=customXml/itemProps1.xml><?xml version="1.0" encoding="utf-8"?>
-<ds:datastoreItem xmlns:ds="http://schemas.openxmlformats.org/officeDocument/2006/customXml" ds:itemID="{C5680B0D-C28F-4B97-A3CC-E11280075485}">
+<ds:datastoreItem xmlns:ds="http://schemas.openxmlformats.org/officeDocument/2006/customXml" ds:itemID="{4620EFE7-E1C6-40B6-9E34-81AF120C02CC}">
   <ds:schemaRefs>
     <ds:schemaRef ds:uri="http://schemas.openxmlformats.org/officeDocument/2006/bibliography"/>
   </ds:schemaRefs>

</xml_diff>